<commit_message>
quickSearchApp dist folder working to show the shell of a microApp
</commit_message>
<xml_diff>
--- a/documents/ng6-elements-spike-.docx
+++ b/documents/ng6-elements-spike-.docx
@@ -2001,7 +2001,10 @@
       </w:r>
       <w:r>
         <w:br/>
-        <w:t>uses the ‘mat’ prefix (instead of ‘md’)</w:t>
+        <w:t>uses th</w:t>
+      </w:r>
+      <w:r>
+        <w:t>e ‘mat’ prefix</w:t>
       </w:r>
     </w:p>
     <w:p>
@@ -3778,13 +3781,1496 @@
           <w:rFonts w:ascii="Courier New" w:hAnsi="Courier New" w:cs="Courier New"/>
         </w:rPr>
       </w:pPr>
+      <w:r>
+        <w:rPr>
+          <w:rFonts w:ascii="Courier New" w:hAnsi="Courier New" w:cs="Courier New"/>
+        </w:rPr>
+        <w:t>OK.  1</w:t>
+      </w:r>
+      <w:r>
+        <w:rPr>
+          <w:rFonts w:ascii="Courier New" w:hAnsi="Courier New" w:cs="Courier New"/>
+          <w:vertAlign w:val="superscript"/>
+        </w:rPr>
+        <w:t>st</w:t>
+      </w:r>
+      <w:r>
+        <w:rPr>
+          <w:rFonts w:ascii="Courier New" w:hAnsi="Courier New" w:cs="Courier New"/>
+        </w:rPr>
+        <w:t xml:space="preserve"> Phase complete.   Result:  ng6 application with </w:t>
+      </w:r>
+      <w:proofErr w:type="spellStart"/>
+      <w:r>
+        <w:rPr>
+          <w:rFonts w:ascii="Courier New" w:hAnsi="Courier New" w:cs="Courier New"/>
+        </w:rPr>
+        <w:t>LeftNav</w:t>
+      </w:r>
+      <w:proofErr w:type="spellEnd"/>
+      <w:r>
+        <w:rPr>
+          <w:rFonts w:ascii="Courier New" w:hAnsi="Courier New" w:cs="Courier New"/>
+        </w:rPr>
+        <w:t xml:space="preserve"> (simulated) to get the point across.  Next, understand completely “element” design and bootstrapping, AND how to launch (load) dynamically on the click event from the </w:t>
+      </w:r>
+      <w:proofErr w:type="spellStart"/>
+      <w:r>
+        <w:rPr>
+          <w:rFonts w:ascii="Courier New" w:hAnsi="Courier New" w:cs="Courier New"/>
+        </w:rPr>
+        <w:t>LeftNav</w:t>
+      </w:r>
+      <w:proofErr w:type="spellEnd"/>
+      <w:r>
+        <w:rPr>
+          <w:rFonts w:ascii="Courier New" w:hAnsi="Courier New" w:cs="Courier New"/>
+        </w:rPr>
+        <w:t xml:space="preserve"> for the Search.  What will come up will be a dummied up “Quick Search” (simulated), proving the componentization works ng6 app launching ng6 </w:t>
+      </w:r>
+      <w:proofErr w:type="spellStart"/>
+      <w:r>
+        <w:rPr>
+          <w:rFonts w:ascii="Courier New" w:hAnsi="Courier New" w:cs="Courier New"/>
+        </w:rPr>
+        <w:t>microApp</w:t>
+      </w:r>
+      <w:proofErr w:type="spellEnd"/>
+      <w:r>
+        <w:rPr>
+          <w:rFonts w:ascii="Courier New" w:hAnsi="Courier New" w:cs="Courier New"/>
+        </w:rPr>
+        <w:t>.</w:t>
+      </w:r>
+    </w:p>
+    <w:p>
+      <w:pPr>
+        <w:pStyle w:val="Heading2"/>
+      </w:pPr>
+      <w:r>
+        <w:t>Element research</w:t>
+      </w:r>
+    </w:p>
+    <w:p>
+      <w:r>
+        <w:rPr>
+          <w:sz w:val="24"/>
+        </w:rPr>
+        <w:t>Definition of </w:t>
+      </w:r>
+      <w:proofErr w:type="gramStart"/>
+      <w:r>
+        <w:rPr>
+          <w:rStyle w:val="vg-sm"/>
+          <w:rFonts w:ascii="Lato" w:hAnsi="Lato"/>
+          <w:smallCaps/>
+          <w:color w:val="375C71"/>
+          <w:spacing w:val="14"/>
+          <w:sz w:val="28"/>
+          <w:szCs w:val="32"/>
+        </w:rPr>
+        <w:t>element</w:t>
+      </w:r>
+      <w:r>
+        <w:rPr>
+          <w:rStyle w:val="vg-sm"/>
+          <w:rFonts w:ascii="Lato" w:hAnsi="Lato"/>
+          <w:smallCaps/>
+          <w:color w:val="375C71"/>
+          <w:spacing w:val="14"/>
+          <w:sz w:val="28"/>
+          <w:szCs w:val="32"/>
+        </w:rPr>
+        <w:t xml:space="preserve">  </w:t>
+      </w:r>
+      <w:r>
+        <w:rPr>
+          <w:i/>
+        </w:rPr>
+        <w:t>noun</w:t>
+      </w:r>
+      <w:proofErr w:type="gramEnd"/>
+      <w:r>
+        <w:rPr>
+          <w:i/>
+        </w:rPr>
+        <w:br/>
+      </w:r>
+      <w:r>
+        <w:rPr>
+          <w:rStyle w:val="vg-sm"/>
+          <w:rFonts w:cstheme="minorHAnsi"/>
+          <w:smallCaps/>
+          <w:color w:val="375C71"/>
+          <w:spacing w:val="14"/>
+          <w:szCs w:val="32"/>
+        </w:rPr>
+        <w:t xml:space="preserve">1 Elements </w:t>
+      </w:r>
+      <w:r>
+        <w:t>are</w:t>
+      </w:r>
+      <w:r>
+        <w:t xml:space="preserve"> sugar around</w:t>
+      </w:r>
+      <w:r>
+        <w:t xml:space="preserve"> Angular components, </w:t>
+      </w:r>
+      <w:r>
+        <w:t>allowing</w:t>
+      </w:r>
+      <w:r>
+        <w:t xml:space="preserve"> packaging</w:t>
+      </w:r>
+      <w:r>
+        <w:t>,</w:t>
+      </w:r>
+      <w:r>
+        <w:t xml:space="preserve"> </w:t>
+      </w:r>
+      <w:r>
+        <w:t>to</w:t>
+      </w:r>
+      <w:r>
+        <w:t xml:space="preserve"> use </w:t>
+      </w:r>
+      <w:r>
+        <w:t xml:space="preserve">Angular components </w:t>
+      </w:r>
+      <w:r>
+        <w:t xml:space="preserve">outside of Angular.  </w:t>
+      </w:r>
+      <w:r>
+        <w:br/>
+      </w:r>
+      <w:r>
+        <w:t xml:space="preserve">They conform to a web standard, called </w:t>
+      </w:r>
+      <w:r>
+        <w:rPr>
+          <w:i/>
+        </w:rPr>
+        <w:t>custom elements</w:t>
+      </w:r>
+      <w:r>
+        <w:rPr>
+          <w:i/>
+        </w:rPr>
+        <w:t xml:space="preserve">. </w:t>
+      </w:r>
+      <w:r>
+        <w:t xml:space="preserve"> They are useful for defining new HTML elements in a </w:t>
+      </w:r>
+      <w:r>
+        <w:rPr>
+          <w:i/>
+        </w:rPr>
+        <w:t>framework agnostic way</w:t>
+      </w:r>
+      <w:r>
+        <w:t xml:space="preserve"> using Angular 6 (or later).</w:t>
+      </w:r>
+    </w:p>
+    <w:p>
+      <w:r>
+        <w:t xml:space="preserve">Because Angular components can contain other angular components, you can build up a subsystem’s UI, called a </w:t>
+      </w:r>
+      <w:proofErr w:type="spellStart"/>
+      <w:r>
+        <w:rPr>
+          <w:i/>
+        </w:rPr>
+        <w:t>microApp</w:t>
+      </w:r>
+      <w:proofErr w:type="spellEnd"/>
+      <w:r>
+        <w:t xml:space="preserve">.  The </w:t>
+      </w:r>
+      <w:proofErr w:type="spellStart"/>
+      <w:r>
+        <w:t>microApp</w:t>
+      </w:r>
+      <w:proofErr w:type="spellEnd"/>
+      <w:r>
+        <w:t xml:space="preserve"> is a UI frontend to one, or more, </w:t>
+      </w:r>
+      <w:proofErr w:type="spellStart"/>
+      <w:proofErr w:type="gramStart"/>
+      <w:r>
+        <w:t>microService</w:t>
+      </w:r>
+      <w:proofErr w:type="spellEnd"/>
+      <w:proofErr w:type="gramEnd"/>
+      <w:r>
+        <w:t xml:space="preserve"> backend services.</w:t>
+      </w:r>
+    </w:p>
+    <w:p>
+      <w:r>
+        <w:t xml:space="preserve">Elements are a Web Platform, browser supported, construct which allows the extend HTML by defining essentially a new HTML tag. </w:t>
+      </w:r>
+      <w:r>
+        <w:br/>
+        <w:t>(Browsers: Chrome, Opera, Safari, IE 11</w:t>
+      </w:r>
+      <w:proofErr w:type="gramStart"/>
+      <w:r>
+        <w:t>? )</w:t>
+      </w:r>
+      <w:proofErr w:type="gramEnd"/>
+      <w:r>
+        <w:t xml:space="preserve">.   </w:t>
+      </w:r>
+      <w:r>
+        <w:br/>
+        <w:t xml:space="preserve">Elements are also sometimes referred to as </w:t>
+      </w:r>
+      <w:r>
+        <w:rPr>
+          <w:i/>
+        </w:rPr>
+        <w:t>Web Components</w:t>
+      </w:r>
+      <w:r>
+        <w:t xml:space="preserve"> from the HTML side of things.</w:t>
+      </w:r>
+    </w:p>
+    <w:p>
+      <w:r>
+        <w:t>The browser keeps a registry of Web Components, or Angular Elements, in this spike.</w:t>
+      </w:r>
+    </w:p>
+    <w:p>
+      <w:pPr>
+        <w:pStyle w:val="Heading2"/>
+      </w:pPr>
+      <w:proofErr w:type="spellStart"/>
+      <w:proofErr w:type="gramStart"/>
+      <w:r>
+        <w:t>createCustomElement</w:t>
+      </w:r>
+      <w:proofErr w:type="spellEnd"/>
+      <w:r>
+        <w:t>()</w:t>
+      </w:r>
+      <w:proofErr w:type="gramEnd"/>
+    </w:p>
+    <w:p>
+      <w:proofErr w:type="gramStart"/>
+      <w:r>
+        <w:t>The @</w:t>
+      </w:r>
+      <w:proofErr w:type="gramEnd"/>
+      <w:r>
+        <w:t xml:space="preserve">angular/elements package exports this API which provides a bridge from </w:t>
+      </w:r>
+      <w:proofErr w:type="spellStart"/>
+      <w:r>
+        <w:t>Angular’s</w:t>
+      </w:r>
+      <w:proofErr w:type="spellEnd"/>
+      <w:r>
+        <w:t xml:space="preserve"> component interface and change detection to the built-in DOM API.</w:t>
+      </w:r>
+    </w:p>
+    <w:p>
+      <w:pPr>
+        <w:pStyle w:val="Heading2"/>
+      </w:pPr>
+      <w:r>
+        <w:lastRenderedPageBreak/>
+        <w:t xml:space="preserve">Simulation of search </w:t>
+      </w:r>
+      <w:proofErr w:type="spellStart"/>
+      <w:r>
+        <w:t>ui</w:t>
+      </w:r>
+      <w:proofErr w:type="spellEnd"/>
+    </w:p>
+    <w:p>
+      <w:r>
+        <w:rPr>
+          <w:noProof/>
+        </w:rPr>
+        <w:drawing>
+          <wp:inline distT="0" distB="0" distL="0" distR="0">
+            <wp:extent cx="5943600" cy="1061634"/>
+            <wp:effectExtent l="0" t="0" r="0" b="5715"/>
+            <wp:docPr id="2" name="Picture 2" descr="cid:image001.png@01D42354.9742A7E0"/>
+            <wp:cNvGraphicFramePr>
+              <a:graphicFrameLocks xmlns:a="http://schemas.openxmlformats.org/drawingml/2006/main" noChangeAspect="1"/>
+            </wp:cNvGraphicFramePr>
+            <a:graphic xmlns:a="http://schemas.openxmlformats.org/drawingml/2006/main">
+              <a:graphicData uri="http://schemas.openxmlformats.org/drawingml/2006/picture">
+                <pic:pic xmlns:pic="http://schemas.openxmlformats.org/drawingml/2006/picture">
+                  <pic:nvPicPr>
+                    <pic:cNvPr id="0" name="Picture 1" descr="cid:image001.png@01D42354.9742A7E0"/>
+                    <pic:cNvPicPr>
+                      <a:picLocks noChangeAspect="1" noChangeArrowheads="1"/>
+                    </pic:cNvPicPr>
+                  </pic:nvPicPr>
+                  <pic:blipFill>
+                    <a:blip r:embed="rId15" r:link="rId16">
+                      <a:extLst>
+                        <a:ext uri="{28A0092B-C50C-407E-A947-70E740481C1C}">
+                          <a14:useLocalDpi xmlns:a14="http://schemas.microsoft.com/office/drawing/2010/main" val="0"/>
+                        </a:ext>
+                      </a:extLst>
+                    </a:blip>
+                    <a:srcRect/>
+                    <a:stretch>
+                      <a:fillRect/>
+                    </a:stretch>
+                  </pic:blipFill>
+                  <pic:spPr bwMode="auto">
+                    <a:xfrm>
+                      <a:off x="0" y="0"/>
+                      <a:ext cx="5943600" cy="1061634"/>
+                    </a:xfrm>
+                    <a:prstGeom prst="rect">
+                      <a:avLst/>
+                    </a:prstGeom>
+                    <a:noFill/>
+                    <a:ln>
+                      <a:noFill/>
+                    </a:ln>
+                  </pic:spPr>
+                </pic:pic>
+              </a:graphicData>
+            </a:graphic>
+          </wp:inline>
+        </w:drawing>
+      </w:r>
+    </w:p>
+    <w:p>
+      <w:r>
+        <w:t xml:space="preserve">I’ll construct in a separate directory (at same level as </w:t>
+      </w:r>
+      <w:proofErr w:type="spellStart"/>
+      <w:r>
+        <w:t>myapp</w:t>
+      </w:r>
+      <w:proofErr w:type="spellEnd"/>
+      <w:r>
+        <w:t xml:space="preserve">) a </w:t>
+      </w:r>
+      <w:proofErr w:type="spellStart"/>
+      <w:r>
+        <w:t>microApp</w:t>
+      </w:r>
+      <w:proofErr w:type="spellEnd"/>
+      <w:r>
+        <w:t xml:space="preserve"> called </w:t>
+      </w:r>
+      <w:proofErr w:type="spellStart"/>
+      <w:r>
+        <w:t>quickSearchApp</w:t>
+      </w:r>
+      <w:proofErr w:type="spellEnd"/>
+      <w:r>
+        <w:t>.</w:t>
+      </w:r>
+      <w:r>
+        <w:br/>
+        <w:t xml:space="preserve">It will look like the above (minimal components, no functionality tied to back end </w:t>
+      </w:r>
+      <w:proofErr w:type="spellStart"/>
+      <w:r>
+        <w:t>microService</w:t>
+      </w:r>
+      <w:proofErr w:type="spellEnd"/>
+      <w:r>
+        <w:t>(s</w:t>
+      </w:r>
+      <w:proofErr w:type="gramStart"/>
+      <w:r>
+        <w:t>) )</w:t>
+      </w:r>
+      <w:proofErr w:type="gramEnd"/>
+      <w:r>
+        <w:t>.</w:t>
+      </w:r>
+      <w:r>
+        <w:br/>
+        <w:t xml:space="preserve">The point of the spike is the inclusion of the angular element.   </w:t>
+      </w:r>
+      <w:r>
+        <w:br/>
+      </w:r>
+      <w:r>
+        <w:br/>
+        <w:t xml:space="preserve">This brings up a good </w:t>
+      </w:r>
+      <w:proofErr w:type="gramStart"/>
+      <w:r>
+        <w:t>point :</w:t>
+      </w:r>
+      <w:proofErr w:type="gramEnd"/>
+      <w:r>
+        <w:t xml:space="preserve">  any </w:t>
+      </w:r>
+      <w:proofErr w:type="spellStart"/>
+      <w:r>
+        <w:t>microApp</w:t>
+      </w:r>
+      <w:proofErr w:type="spellEnd"/>
+      <w:r>
+        <w:t xml:space="preserve"> should have its own solution. (</w:t>
+      </w:r>
+      <w:proofErr w:type="gramStart"/>
+      <w:r>
+        <w:t>its</w:t>
+      </w:r>
+      <w:proofErr w:type="gramEnd"/>
+      <w:r>
+        <w:t xml:space="preserve"> own root </w:t>
+      </w:r>
+      <w:proofErr w:type="spellStart"/>
+      <w:r>
+        <w:t>git</w:t>
+      </w:r>
+      <w:proofErr w:type="spellEnd"/>
+      <w:r>
+        <w:t>).</w:t>
+      </w:r>
+      <w:r>
+        <w:br/>
+        <w:t xml:space="preserve">Later we will do a spike on packaging them up (likely in </w:t>
+      </w:r>
+      <w:proofErr w:type="spellStart"/>
+      <w:r>
+        <w:t>npm</w:t>
+      </w:r>
+      <w:proofErr w:type="spellEnd"/>
+      <w:r>
+        <w:t>).</w:t>
+      </w:r>
+    </w:p>
+    <w:p>
+      <w:r>
+        <w:t xml:space="preserve">We’ll use a material design look-n-feel of the above.   </w:t>
+      </w:r>
+    </w:p>
+    <w:p>
+      <w:r>
+        <w:t xml:space="preserve">Education: Watched this video on Elements (:25 min) </w:t>
+      </w:r>
+      <w:hyperlink r:id="rId17" w:history="1">
+        <w:r>
+          <w:rPr>
+            <w:rStyle w:val="Hyperlink"/>
+          </w:rPr>
+          <w:t>https://www.youtube.com/watch?v=Z1gLFPLVJjY&amp;t=4s</w:t>
+        </w:r>
+      </w:hyperlink>
+      <w:r>
+        <w:t xml:space="preserve"> </w:t>
+      </w:r>
+      <w:r>
+        <w:t xml:space="preserve">  17:34 in talks about our use case #2 </w:t>
+      </w:r>
+      <w:proofErr w:type="spellStart"/>
+      <w:r>
+        <w:t>microApp</w:t>
+      </w:r>
+      <w:proofErr w:type="spellEnd"/>
+      <w:r>
+        <w:t xml:space="preserve"> use.</w:t>
+      </w:r>
+    </w:p>
+    <w:p>
+      <w:r>
+        <w:rPr>
+          <w:noProof/>
+        </w:rPr>
+        <w:drawing>
+          <wp:inline distT="0" distB="0" distL="0" distR="0" wp14:anchorId="1C8613C8" wp14:editId="1BBEE6C2">
+            <wp:extent cx="5943600" cy="2883535"/>
+            <wp:effectExtent l="0" t="0" r="0" b="0"/>
+            <wp:docPr id="7" name="Picture 7"/>
+            <wp:cNvGraphicFramePr>
+              <a:graphicFrameLocks xmlns:a="http://schemas.openxmlformats.org/drawingml/2006/main" noChangeAspect="1"/>
+            </wp:cNvGraphicFramePr>
+            <a:graphic xmlns:a="http://schemas.openxmlformats.org/drawingml/2006/main">
+              <a:graphicData uri="http://schemas.openxmlformats.org/drawingml/2006/picture">
+                <pic:pic xmlns:pic="http://schemas.openxmlformats.org/drawingml/2006/picture">
+                  <pic:nvPicPr>
+                    <pic:cNvPr id="1" name=""/>
+                    <pic:cNvPicPr/>
+                  </pic:nvPicPr>
+                  <pic:blipFill>
+                    <a:blip r:embed="rId18"/>
+                    <a:stretch>
+                      <a:fillRect/>
+                    </a:stretch>
+                  </pic:blipFill>
+                  <pic:spPr>
+                    <a:xfrm>
+                      <a:off x="0" y="0"/>
+                      <a:ext cx="5943600" cy="2883535"/>
+                    </a:xfrm>
+                    <a:prstGeom prst="rect">
+                      <a:avLst/>
+                    </a:prstGeom>
+                  </pic:spPr>
+                </pic:pic>
+              </a:graphicData>
+            </a:graphic>
+          </wp:inline>
+        </w:drawing>
+      </w:r>
+    </w:p>
+    <w:p>
+      <w:r>
+        <w:t>Also, use case #3</w:t>
+      </w:r>
+    </w:p>
+    <w:p>
+      <w:pPr>
+        <w:keepNext/>
+      </w:pPr>
+      <w:r>
+        <w:rPr>
+          <w:noProof/>
+        </w:rPr>
+        <w:lastRenderedPageBreak/>
+        <w:drawing>
+          <wp:inline distT="0" distB="0" distL="0" distR="0" wp14:anchorId="50D323E8" wp14:editId="3C441FE9">
+            <wp:extent cx="5943600" cy="3494405"/>
+            <wp:effectExtent l="0" t="0" r="0" b="0"/>
+            <wp:docPr id="8" name="Picture 8"/>
+            <wp:cNvGraphicFramePr>
+              <a:graphicFrameLocks xmlns:a="http://schemas.openxmlformats.org/drawingml/2006/main" noChangeAspect="1"/>
+            </wp:cNvGraphicFramePr>
+            <a:graphic xmlns:a="http://schemas.openxmlformats.org/drawingml/2006/main">
+              <a:graphicData uri="http://schemas.openxmlformats.org/drawingml/2006/picture">
+                <pic:pic xmlns:pic="http://schemas.openxmlformats.org/drawingml/2006/picture">
+                  <pic:nvPicPr>
+                    <pic:cNvPr id="1" name=""/>
+                    <pic:cNvPicPr/>
+                  </pic:nvPicPr>
+                  <pic:blipFill>
+                    <a:blip r:embed="rId19"/>
+                    <a:stretch>
+                      <a:fillRect/>
+                    </a:stretch>
+                  </pic:blipFill>
+                  <pic:spPr>
+                    <a:xfrm>
+                      <a:off x="0" y="0"/>
+                      <a:ext cx="5943600" cy="3494405"/>
+                    </a:xfrm>
+                    <a:prstGeom prst="rect">
+                      <a:avLst/>
+                    </a:prstGeom>
+                  </pic:spPr>
+                </pic:pic>
+              </a:graphicData>
+            </a:graphic>
+          </wp:inline>
+        </w:drawing>
+      </w:r>
+    </w:p>
+    <w:p>
+      <w:pPr>
+        <w:pStyle w:val="Caption"/>
+      </w:pPr>
+      <w:r>
+        <w:t xml:space="preserve">Figure </w:t>
+      </w:r>
+      <w:r>
+        <w:fldChar w:fldCharType="begin"/>
+      </w:r>
+      <w:r>
+        <w:instrText xml:space="preserve"> SEQ Figure \* ARABIC </w:instrText>
+      </w:r>
+      <w:r>
+        <w:fldChar w:fldCharType="separate"/>
+      </w:r>
+      <w:r>
+        <w:rPr>
+          <w:noProof/>
+        </w:rPr>
+        <w:t>2</w:t>
+      </w:r>
+      <w:r>
+        <w:fldChar w:fldCharType="end"/>
+      </w:r>
+      <w:r>
+        <w:t xml:space="preserve">  Reusable widgets - example </w:t>
+      </w:r>
+      <w:proofErr w:type="spellStart"/>
+      <w:r>
+        <w:t>DatePickers</w:t>
+      </w:r>
+      <w:proofErr w:type="spellEnd"/>
+    </w:p>
+    <w:p>
+      <w:r>
+        <w:br/>
+      </w:r>
+    </w:p>
+    <w:p>
+      <w:pPr>
+        <w:pStyle w:val="Heading3"/>
+      </w:pPr>
+      <w:r>
+        <w:t>Narrative</w:t>
+      </w:r>
+    </w:p>
+    <w:p>
+      <w:pPr>
+        <w:pStyle w:val="ListParagraph"/>
+        <w:numPr>
+          <w:ilvl w:val="0"/>
+          <w:numId w:val="13"/>
+        </w:numPr>
+        <w:rPr>
+          <w:rFonts w:ascii="Courier New" w:hAnsi="Courier New" w:cs="Courier New"/>
+        </w:rPr>
+      </w:pPr>
+      <w:r>
+        <w:rPr>
+          <w:rFonts w:ascii="Courier New" w:hAnsi="Courier New" w:cs="Courier New"/>
+        </w:rPr>
+        <w:t>&gt;</w:t>
+      </w:r>
+      <w:r>
+        <w:rPr>
+          <w:rFonts w:ascii="Courier New" w:hAnsi="Courier New" w:cs="Courier New"/>
+        </w:rPr>
+        <w:t xml:space="preserve"> </w:t>
+      </w:r>
+      <w:proofErr w:type="gramStart"/>
+      <w:r>
+        <w:rPr>
+          <w:rFonts w:ascii="Courier New" w:hAnsi="Courier New" w:cs="Courier New"/>
+        </w:rPr>
+        <w:t>ng</w:t>
+      </w:r>
+      <w:proofErr w:type="gramEnd"/>
+      <w:r>
+        <w:rPr>
+          <w:rFonts w:ascii="Courier New" w:hAnsi="Courier New" w:cs="Courier New"/>
+        </w:rPr>
+        <w:t xml:space="preserve"> g</w:t>
+      </w:r>
+      <w:r>
+        <w:rPr>
+          <w:rFonts w:ascii="Courier New" w:hAnsi="Courier New" w:cs="Courier New"/>
+        </w:rPr>
+        <w:t>e</w:t>
+      </w:r>
+      <w:r>
+        <w:rPr>
+          <w:rFonts w:ascii="Courier New" w:hAnsi="Courier New" w:cs="Courier New"/>
+        </w:rPr>
+        <w:t>nerate</w:t>
+      </w:r>
+      <w:r>
+        <w:rPr>
+          <w:rFonts w:ascii="Courier New" w:hAnsi="Courier New" w:cs="Courier New"/>
+        </w:rPr>
+        <w:t xml:space="preserve"> component </w:t>
+      </w:r>
+      <w:proofErr w:type="spellStart"/>
+      <w:r>
+        <w:rPr>
+          <w:rFonts w:ascii="Courier New" w:hAnsi="Courier New" w:cs="Courier New"/>
+        </w:rPr>
+        <w:t>cuickSearchApp</w:t>
+      </w:r>
+      <w:proofErr w:type="spellEnd"/>
+      <w:r>
+        <w:rPr>
+          <w:rFonts w:ascii="Courier New" w:hAnsi="Courier New" w:cs="Courier New"/>
+        </w:rPr>
+        <w:br/>
+      </w:r>
+      <w:r>
+        <w:rPr>
+          <w:rFonts w:ascii="Courier New" w:hAnsi="Courier New" w:cs="Courier New"/>
+          <w:color w:val="FF0000"/>
+        </w:rPr>
+        <w:t>This command can only be run inside of a CLI project.</w:t>
+      </w:r>
+    </w:p>
+    <w:p>
+      <w:pPr>
+        <w:pStyle w:val="ListParagraph"/>
+        <w:numPr>
+          <w:ilvl w:val="0"/>
+          <w:numId w:val="13"/>
+        </w:numPr>
+        <w:rPr>
+          <w:rFonts w:ascii="Courier New" w:hAnsi="Courier New" w:cs="Courier New"/>
+        </w:rPr>
+      </w:pPr>
+      <w:r>
+        <w:rPr>
+          <w:rFonts w:ascii="Courier New" w:hAnsi="Courier New" w:cs="Courier New"/>
+        </w:rPr>
+        <w:t>Create new CLI app</w:t>
+      </w:r>
+    </w:p>
+    <w:p>
+      <w:pPr>
+        <w:pStyle w:val="ListParagraph"/>
+        <w:numPr>
+          <w:ilvl w:val="1"/>
+          <w:numId w:val="13"/>
+        </w:numPr>
+        <w:rPr>
+          <w:rFonts w:ascii="Courier New" w:hAnsi="Courier New" w:cs="Courier New"/>
+        </w:rPr>
+      </w:pPr>
+      <w:r>
+        <w:rPr>
+          <w:rFonts w:ascii="Courier New" w:hAnsi="Courier New" w:cs="Courier New"/>
+        </w:rPr>
+        <w:t xml:space="preserve">&gt; </w:t>
+      </w:r>
+      <w:r>
+        <w:rPr>
+          <w:rFonts w:ascii="Courier New" w:hAnsi="Courier New" w:cs="Courier New"/>
+        </w:rPr>
+        <w:t>n</w:t>
+      </w:r>
+      <w:r>
+        <w:rPr>
+          <w:rFonts w:ascii="Courier New" w:hAnsi="Courier New" w:cs="Courier New"/>
+        </w:rPr>
+        <w:t xml:space="preserve">g new </w:t>
+      </w:r>
+      <w:proofErr w:type="spellStart"/>
+      <w:r>
+        <w:rPr>
+          <w:rFonts w:ascii="Courier New" w:hAnsi="Courier New" w:cs="Courier New"/>
+        </w:rPr>
+        <w:t>quickSearchApp</w:t>
+      </w:r>
+      <w:proofErr w:type="spellEnd"/>
+    </w:p>
+    <w:p>
+      <w:pPr>
+        <w:pStyle w:val="ListParagraph"/>
+        <w:numPr>
+          <w:ilvl w:val="0"/>
+          <w:numId w:val="13"/>
+        </w:numPr>
+        <w:rPr>
+          <w:rFonts w:ascii="Courier New" w:hAnsi="Courier New" w:cs="Courier New"/>
+        </w:rPr>
+      </w:pPr>
+      <w:r>
+        <w:rPr>
+          <w:rFonts w:ascii="Courier New" w:hAnsi="Courier New" w:cs="Courier New"/>
+        </w:rPr>
+        <w:t>&gt; Ng add @angular/elements</w:t>
+      </w:r>
+    </w:p>
+    <w:p>
+      <w:pPr>
+        <w:pStyle w:val="ListParagraph"/>
+        <w:numPr>
+          <w:ilvl w:val="0"/>
+          <w:numId w:val="13"/>
+        </w:numPr>
+        <w:rPr>
+          <w:rFonts w:ascii="Courier New" w:hAnsi="Courier New" w:cs="Courier New"/>
+        </w:rPr>
+      </w:pPr>
+      <w:r>
+        <w:rPr>
+          <w:rFonts w:ascii="Courier New" w:hAnsi="Courier New" w:cs="Courier New"/>
+        </w:rPr>
+        <w:t>Add a component (that will be made into an element)</w:t>
+      </w:r>
+      <w:r>
+        <w:rPr>
+          <w:rFonts w:ascii="Courier New" w:hAnsi="Courier New" w:cs="Courier New"/>
+        </w:rPr>
+        <w:br/>
+        <w:t xml:space="preserve">&gt; </w:t>
+      </w:r>
+      <w:r>
+        <w:rPr>
+          <w:rFonts w:ascii="Courier New" w:hAnsi="Courier New" w:cs="Courier New"/>
+        </w:rPr>
+        <w:t xml:space="preserve">ng g component </w:t>
+      </w:r>
+      <w:proofErr w:type="spellStart"/>
+      <w:r>
+        <w:rPr>
+          <w:rFonts w:ascii="Courier New" w:hAnsi="Courier New" w:cs="Courier New"/>
+        </w:rPr>
+        <w:t>quickSearch</w:t>
+      </w:r>
+      <w:r>
+        <w:rPr>
+          <w:rFonts w:ascii="Courier New" w:hAnsi="Courier New" w:cs="Courier New"/>
+        </w:rPr>
+        <w:t>App</w:t>
+      </w:r>
+      <w:proofErr w:type="spellEnd"/>
+      <w:r>
+        <w:rPr>
+          <w:rFonts w:ascii="Courier New" w:hAnsi="Courier New" w:cs="Courier New"/>
+        </w:rPr>
+        <w:t xml:space="preserve"> --inline-style --inline-template -v Native</w:t>
+      </w:r>
+    </w:p>
+    <w:p>
+      <w:pPr>
+        <w:pStyle w:val="ListParagraph"/>
+        <w:numPr>
+          <w:ilvl w:val="0"/>
+          <w:numId w:val="13"/>
+        </w:numPr>
+        <w:rPr>
+          <w:rFonts w:ascii="Courier New" w:hAnsi="Courier New" w:cs="Courier New"/>
+        </w:rPr>
+      </w:pPr>
+      <w:r>
+        <w:rPr>
+          <w:rFonts w:ascii="Courier New" w:hAnsi="Courier New" w:cs="Courier New"/>
+          <w:noProof/>
+        </w:rPr>
+        <mc:AlternateContent>
+          <mc:Choice Requires="wps">
+            <w:drawing>
+              <wp:anchor distT="45720" distB="45720" distL="114300" distR="114300" simplePos="0" relativeHeight="251665408" behindDoc="0" locked="0" layoutInCell="1" allowOverlap="1">
+                <wp:simplePos x="0" y="0"/>
+                <wp:positionH relativeFrom="column">
+                  <wp:posOffset>666750</wp:posOffset>
+                </wp:positionH>
+                <wp:positionV relativeFrom="paragraph">
+                  <wp:posOffset>650240</wp:posOffset>
+                </wp:positionV>
+                <wp:extent cx="5029200" cy="1404620"/>
+                <wp:effectExtent l="0" t="0" r="19050" b="27305"/>
+                <wp:wrapSquare wrapText="bothSides"/>
+                <wp:docPr id="10" name="Text Box 2"/>
+                <wp:cNvGraphicFramePr>
+                  <a:graphicFrameLocks xmlns:a="http://schemas.openxmlformats.org/drawingml/2006/main"/>
+                </wp:cNvGraphicFramePr>
+                <a:graphic xmlns:a="http://schemas.openxmlformats.org/drawingml/2006/main">
+                  <a:graphicData uri="http://schemas.microsoft.com/office/word/2010/wordprocessingShape">
+                    <wps:wsp>
+                      <wps:cNvSpPr txBox="1">
+                        <a:spLocks noChangeArrowheads="1"/>
+                      </wps:cNvSpPr>
+                      <wps:spPr bwMode="auto">
+                        <a:xfrm>
+                          <a:off x="0" y="0"/>
+                          <a:ext cx="5029200" cy="1404620"/>
+                        </a:xfrm>
+                        <a:prstGeom prst="rect">
+                          <a:avLst/>
+                        </a:prstGeom>
+                        <a:solidFill>
+                          <a:srgbClr val="FFFFFF"/>
+                        </a:solidFill>
+                        <a:ln w="9525">
+                          <a:solidFill>
+                            <a:srgbClr val="000000"/>
+                          </a:solidFill>
+                          <a:miter lim="800000"/>
+                          <a:headEnd/>
+                          <a:tailEnd/>
+                        </a:ln>
+                      </wps:spPr>
+                      <wps:txbx>
+                        <w:txbxContent>
+                          <w:p>
+                            <w:pPr>
+                              <w:rPr>
+                                <w:rFonts w:ascii="Courier New" w:hAnsi="Courier New" w:cs="Courier New"/>
+                                <w:b/>
+                              </w:rPr>
+                            </w:pPr>
+                            <w:r>
+                              <w:rPr>
+                                <w:rFonts w:ascii="Courier New" w:hAnsi="Courier New" w:cs="Courier New"/>
+                                <w:b/>
+                              </w:rPr>
+                              <w:t>Pattern:</w:t>
+                            </w:r>
+                          </w:p>
+                          <w:p>
+                            <w:r>
+                              <w:rPr>
+                                <w:rFonts w:ascii="Courier New" w:hAnsi="Courier New" w:cs="Courier New"/>
+                                <w:b/>
+                              </w:rPr>
+                              <w:t>{</w:t>
+                            </w:r>
+                            <w:proofErr w:type="spellStart"/>
+                            <w:proofErr w:type="gramStart"/>
+                            <w:r>
+                              <w:rPr>
+                                <w:rFonts w:ascii="Courier New" w:hAnsi="Courier New" w:cs="Courier New"/>
+                                <w:b/>
+                              </w:rPr>
+                              <w:t>microApp</w:t>
+                            </w:r>
+                            <w:proofErr w:type="spellEnd"/>
+                            <w:r>
+                              <w:rPr>
+                                <w:rFonts w:ascii="Courier New" w:hAnsi="Courier New" w:cs="Courier New"/>
+                                <w:b/>
+                              </w:rPr>
+                              <w:t>-name</w:t>
+                            </w:r>
+                            <w:proofErr w:type="gramEnd"/>
+                            <w:r>
+                              <w:rPr>
+                                <w:rFonts w:ascii="Courier New" w:hAnsi="Courier New" w:cs="Courier New"/>
+                                <w:b/>
+                              </w:rPr>
+                              <w:t>}App</w:t>
+                            </w:r>
+                            <w:r>
+                              <w:rPr>
+                                <w:rFonts w:ascii="Courier New" w:hAnsi="Courier New" w:cs="Courier New"/>
+                              </w:rPr>
+                              <w:t xml:space="preserve"> (example:   </w:t>
+                            </w:r>
+                            <w:proofErr w:type="spellStart"/>
+                            <w:r>
+                              <w:rPr>
+                                <w:rFonts w:ascii="Courier New" w:hAnsi="Courier New" w:cs="Courier New"/>
+                              </w:rPr>
+                              <w:t>quickSearchApp</w:t>
+                            </w:r>
+                            <w:proofErr w:type="spellEnd"/>
+                            <w:r>
+                              <w:rPr>
+                                <w:rFonts w:ascii="Courier New" w:hAnsi="Courier New" w:cs="Courier New"/>
+                              </w:rPr>
+                              <w:t>)</w:t>
+                            </w:r>
+                          </w:p>
+                        </w:txbxContent>
+                      </wps:txbx>
+                      <wps:bodyPr rot="0" vert="horz" wrap="square" lIns="91440" tIns="45720" rIns="91440" bIns="45720" anchor="t" anchorCtr="0">
+                        <a:spAutoFit/>
+                      </wps:bodyPr>
+                    </wps:wsp>
+                  </a:graphicData>
+                </a:graphic>
+                <wp14:sizeRelH relativeFrom="margin">
+                  <wp14:pctWidth>0</wp14:pctWidth>
+                </wp14:sizeRelH>
+                <wp14:sizeRelV relativeFrom="margin">
+                  <wp14:pctHeight>20000</wp14:pctHeight>
+                </wp14:sizeRelV>
+              </wp:anchor>
+            </w:drawing>
+          </mc:Choice>
+          <mc:Fallback>
+            <w:pict>
+              <v:shape id="_x0000_s1028" type="#_x0000_t202" style="position:absolute;left:0;text-align:left;margin-left:52.5pt;margin-top:51.2pt;width:396pt;height:110.6pt;z-index:251665408;visibility:visible;mso-wrap-style:square;mso-width-percent:0;mso-height-percent:200;mso-wrap-distance-left:9pt;mso-wrap-distance-top:3.6pt;mso-wrap-distance-right:9pt;mso-wrap-distance-bottom:3.6pt;mso-position-horizontal:absolute;mso-position-horizontal-relative:text;mso-position-vertical:absolute;mso-position-vertical-relative:text;mso-width-percent:0;mso-height-percent:200;mso-width-relative:margin;mso-height-relative:margin;v-text-anchor:top" o:gfxdata="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">
+                <v:textbox style="mso-fit-shape-to-text:t">
+                  <w:txbxContent>
+                    <w:p>
+                      <w:pPr>
+                        <w:rPr>
+                          <w:rFonts w:ascii="Courier New" w:hAnsi="Courier New" w:cs="Courier New"/>
+                          <w:b/>
+                        </w:rPr>
+                      </w:pPr>
+                      <w:r>
+                        <w:rPr>
+                          <w:rFonts w:ascii="Courier New" w:hAnsi="Courier New" w:cs="Courier New"/>
+                          <w:b/>
+                        </w:rPr>
+                        <w:t>Pattern:</w:t>
+                      </w:r>
+                    </w:p>
+                    <w:p>
+                      <w:r>
+                        <w:rPr>
+                          <w:rFonts w:ascii="Courier New" w:hAnsi="Courier New" w:cs="Courier New"/>
+                          <w:b/>
+                        </w:rPr>
+                        <w:t>{</w:t>
+                      </w:r>
+                      <w:proofErr w:type="spellStart"/>
+                      <w:proofErr w:type="gramStart"/>
+                      <w:r>
+                        <w:rPr>
+                          <w:rFonts w:ascii="Courier New" w:hAnsi="Courier New" w:cs="Courier New"/>
+                          <w:b/>
+                        </w:rPr>
+                        <w:t>microApp</w:t>
+                      </w:r>
+                      <w:proofErr w:type="spellEnd"/>
+                      <w:r>
+                        <w:rPr>
+                          <w:rFonts w:ascii="Courier New" w:hAnsi="Courier New" w:cs="Courier New"/>
+                          <w:b/>
+                        </w:rPr>
+                        <w:t>-name</w:t>
+                      </w:r>
+                      <w:proofErr w:type="gramEnd"/>
+                      <w:r>
+                        <w:rPr>
+                          <w:rFonts w:ascii="Courier New" w:hAnsi="Courier New" w:cs="Courier New"/>
+                          <w:b/>
+                        </w:rPr>
+                        <w:t>}App</w:t>
+                      </w:r>
+                      <w:r>
+                        <w:rPr>
+                          <w:rFonts w:ascii="Courier New" w:hAnsi="Courier New" w:cs="Courier New"/>
+                        </w:rPr>
+                        <w:t xml:space="preserve"> (example:   </w:t>
+                      </w:r>
+                      <w:proofErr w:type="spellStart"/>
+                      <w:r>
+                        <w:rPr>
+                          <w:rFonts w:ascii="Courier New" w:hAnsi="Courier New" w:cs="Courier New"/>
+                        </w:rPr>
+                        <w:t>quickSearchApp</w:t>
+                      </w:r>
+                      <w:proofErr w:type="spellEnd"/>
+                      <w:r>
+                        <w:rPr>
+                          <w:rFonts w:ascii="Courier New" w:hAnsi="Courier New" w:cs="Courier New"/>
+                        </w:rPr>
+                        <w:t>)</w:t>
+                      </w:r>
+                    </w:p>
+                  </w:txbxContent>
+                </v:textbox>
+                <w10:wrap type="square"/>
+              </v:shape>
+            </w:pict>
+          </mc:Fallback>
+        </mc:AlternateContent>
+      </w:r>
+      <w:r>
+        <w:rPr>
+          <w:rFonts w:ascii="Courier New" w:hAnsi="Courier New" w:cs="Courier New"/>
+        </w:rPr>
+        <w:t xml:space="preserve">I then in the </w:t>
+      </w:r>
+      <w:proofErr w:type="spellStart"/>
+      <w:r>
+        <w:rPr>
+          <w:rFonts w:ascii="Courier New" w:hAnsi="Courier New" w:cs="Courier New"/>
+        </w:rPr>
+        <w:t>quickSearchApp</w:t>
+      </w:r>
+      <w:proofErr w:type="spellEnd"/>
+      <w:r>
+        <w:rPr>
+          <w:rFonts w:ascii="Courier New" w:hAnsi="Courier New" w:cs="Courier New"/>
+        </w:rPr>
+        <w:t>\</w:t>
+      </w:r>
+      <w:proofErr w:type="spellStart"/>
+      <w:r>
+        <w:rPr>
+          <w:rFonts w:ascii="Courier New" w:hAnsi="Courier New" w:cs="Courier New"/>
+        </w:rPr>
+        <w:t>src</w:t>
+      </w:r>
+      <w:proofErr w:type="spellEnd"/>
+      <w:r>
+        <w:rPr>
+          <w:rFonts w:ascii="Courier New" w:hAnsi="Courier New" w:cs="Courier New"/>
+        </w:rPr>
+        <w:t>\app directory</w:t>
+      </w:r>
+      <w:r>
+        <w:rPr>
+          <w:rFonts w:ascii="Courier New" w:hAnsi="Courier New" w:cs="Courier New"/>
+        </w:rPr>
+        <w:br/>
+        <w:t xml:space="preserve">purposefully rename the </w:t>
+      </w:r>
+      <w:proofErr w:type="gramStart"/>
+      <w:r>
+        <w:rPr>
+          <w:rFonts w:ascii="Courier New" w:hAnsi="Courier New" w:cs="Courier New"/>
+        </w:rPr>
+        <w:t xml:space="preserve">pattern  </w:t>
+      </w:r>
+      <w:proofErr w:type="spellStart"/>
+      <w:r>
+        <w:rPr>
+          <w:rFonts w:ascii="Courier New" w:hAnsi="Courier New" w:cs="Courier New"/>
+        </w:rPr>
+        <w:t>quickSearchApp.component.ts</w:t>
+      </w:r>
+      <w:proofErr w:type="spellEnd"/>
+      <w:proofErr w:type="gramEnd"/>
+      <w:r>
+        <w:rPr>
+          <w:rFonts w:ascii="Courier New" w:hAnsi="Courier New" w:cs="Courier New"/>
+        </w:rPr>
+        <w:t xml:space="preserve">, etc. and remove .component.  </w:t>
+      </w:r>
+      <w:proofErr w:type="gramStart"/>
+      <w:r>
+        <w:rPr>
+          <w:rFonts w:ascii="Courier New" w:hAnsi="Courier New" w:cs="Courier New"/>
+        </w:rPr>
+        <w:t>so</w:t>
+      </w:r>
+      <w:proofErr w:type="gramEnd"/>
+      <w:r>
+        <w:rPr>
+          <w:rFonts w:ascii="Courier New" w:hAnsi="Courier New" w:cs="Courier New"/>
+        </w:rPr>
+        <w:t xml:space="preserve"> it becomes </w:t>
+      </w:r>
+      <w:proofErr w:type="spellStart"/>
+      <w:r>
+        <w:rPr>
+          <w:rFonts w:ascii="Courier New" w:hAnsi="Courier New" w:cs="Courier New"/>
+        </w:rPr>
+        <w:t>quickSearchApp.ts</w:t>
+      </w:r>
+      <w:proofErr w:type="spellEnd"/>
+      <w:r>
+        <w:rPr>
+          <w:rFonts w:ascii="Courier New" w:hAnsi="Courier New" w:cs="Courier New"/>
+        </w:rPr>
+        <w:br/>
+        <w:t xml:space="preserve">Why?  Even though an Element IS an ng component that is wrapped to be a </w:t>
+      </w:r>
+      <w:proofErr w:type="gramStart"/>
+      <w:r>
+        <w:rPr>
+          <w:rFonts w:ascii="Courier New" w:hAnsi="Courier New" w:cs="Courier New"/>
+        </w:rPr>
+        <w:t>Standard</w:t>
+      </w:r>
+      <w:proofErr w:type="gramEnd"/>
+      <w:r>
+        <w:rPr>
+          <w:rFonts w:ascii="Courier New" w:hAnsi="Courier New" w:cs="Courier New"/>
+        </w:rPr>
+        <w:t xml:space="preserve">, ‘custom HTML Element’ (Web Component) we want to treat the </w:t>
+      </w:r>
+      <w:proofErr w:type="spellStart"/>
+      <w:r>
+        <w:rPr>
+          <w:rFonts w:ascii="Courier New" w:hAnsi="Courier New" w:cs="Courier New"/>
+        </w:rPr>
+        <w:t>microApp</w:t>
+      </w:r>
+      <w:proofErr w:type="spellEnd"/>
+      <w:r>
+        <w:rPr>
+          <w:rFonts w:ascii="Courier New" w:hAnsi="Courier New" w:cs="Courier New"/>
+        </w:rPr>
+        <w:t xml:space="preserve"> as the shell of possibly may other components. (</w:t>
+      </w:r>
+      <w:proofErr w:type="gramStart"/>
+      <w:r>
+        <w:rPr>
+          <w:rFonts w:ascii="Courier New" w:hAnsi="Courier New" w:cs="Courier New"/>
+        </w:rPr>
+        <w:t>those</w:t>
+      </w:r>
+      <w:proofErr w:type="gramEnd"/>
+      <w:r>
+        <w:rPr>
+          <w:rFonts w:ascii="Courier New" w:hAnsi="Courier New" w:cs="Courier New"/>
+        </w:rPr>
+        <w:t xml:space="preserve"> will have the .component. in the name when created).  This allows us, along with a naming convention </w:t>
+      </w:r>
+      <w:r>
+        <w:rPr>
+          <w:rFonts w:ascii="Courier New" w:hAnsi="Courier New" w:cs="Courier New"/>
+        </w:rPr>
+        <w:br/>
+      </w:r>
+      <w:r>
+        <w:rPr>
+          <w:rFonts w:ascii="Courier New" w:hAnsi="Courier New" w:cs="Courier New"/>
+        </w:rPr>
+        <w:lastRenderedPageBreak/>
+        <w:br/>
+        <w:t xml:space="preserve">Naming convention then:  the outer SPA app that host the </w:t>
+      </w:r>
+      <w:proofErr w:type="spellStart"/>
+      <w:r>
+        <w:rPr>
+          <w:rFonts w:ascii="Courier New" w:hAnsi="Courier New" w:cs="Courier New"/>
+        </w:rPr>
+        <w:t>microApps</w:t>
+      </w:r>
+      <w:proofErr w:type="spellEnd"/>
+      <w:r>
+        <w:rPr>
+          <w:rFonts w:ascii="Courier New" w:hAnsi="Courier New" w:cs="Courier New"/>
+        </w:rPr>
+        <w:t xml:space="preserve"> is simply ‘app’ (as is the default in ng), and the </w:t>
+      </w:r>
+      <w:proofErr w:type="spellStart"/>
+      <w:r>
+        <w:rPr>
+          <w:rFonts w:ascii="Courier New" w:hAnsi="Courier New" w:cs="Courier New"/>
+        </w:rPr>
+        <w:t>microApp</w:t>
+      </w:r>
+      <w:proofErr w:type="spellEnd"/>
+      <w:r>
+        <w:rPr>
+          <w:rFonts w:ascii="Courier New" w:hAnsi="Courier New" w:cs="Courier New"/>
+        </w:rPr>
+        <w:t xml:space="preserve"> name </w:t>
+      </w:r>
+      <w:proofErr w:type="spellStart"/>
+      <w:r>
+        <w:rPr>
+          <w:rFonts w:ascii="Courier New" w:hAnsi="Courier New" w:cs="Courier New"/>
+        </w:rPr>
+        <w:t>follws</w:t>
+      </w:r>
+      <w:proofErr w:type="spellEnd"/>
+      <w:r>
+        <w:rPr>
+          <w:rFonts w:ascii="Courier New" w:hAnsi="Courier New" w:cs="Courier New"/>
+        </w:rPr>
+        <w:t xml:space="preserve"> the above example.</w:t>
+      </w:r>
+    </w:p>
+    <w:p>
+      <w:pPr>
+        <w:pStyle w:val="ListParagraph"/>
+        <w:numPr>
+          <w:ilvl w:val="0"/>
+          <w:numId w:val="13"/>
+        </w:numPr>
+        <w:rPr>
+          <w:rFonts w:ascii="Courier New" w:hAnsi="Courier New" w:cs="Courier New"/>
+        </w:rPr>
+      </w:pPr>
+      <w:r>
+        <w:rPr>
+          <w:rFonts w:ascii="Courier New" w:hAnsi="Courier New" w:cs="Courier New"/>
+        </w:rPr>
+        <w:t xml:space="preserve">Adjust other files like the </w:t>
+      </w:r>
+      <w:proofErr w:type="spellStart"/>
+      <w:r>
+        <w:rPr>
+          <w:rFonts w:ascii="Courier New" w:hAnsi="Courier New" w:cs="Courier New"/>
+        </w:rPr>
+        <w:t>microApp.module.ts</w:t>
+      </w:r>
+      <w:proofErr w:type="spellEnd"/>
+      <w:proofErr w:type="gramStart"/>
+      <w:r>
+        <w:rPr>
+          <w:rFonts w:ascii="Courier New" w:hAnsi="Courier New" w:cs="Courier New"/>
+        </w:rPr>
+        <w:t>, ..</w:t>
+      </w:r>
+      <w:proofErr w:type="gramEnd"/>
+      <w:r>
+        <w:rPr>
+          <w:rFonts w:ascii="Courier New" w:hAnsi="Courier New" w:cs="Courier New"/>
+        </w:rPr>
+        <w:t>\</w:t>
+      </w:r>
+      <w:proofErr w:type="spellStart"/>
+      <w:r>
+        <w:rPr>
+          <w:rFonts w:ascii="Courier New" w:hAnsi="Courier New" w:cs="Courier New"/>
+        </w:rPr>
+        <w:t>main.ts</w:t>
+      </w:r>
+      <w:proofErr w:type="spellEnd"/>
+      <w:r>
+        <w:rPr>
+          <w:rFonts w:ascii="Courier New" w:hAnsi="Courier New" w:cs="Courier New"/>
+        </w:rPr>
+        <w:t xml:space="preserve"> to reflect this subtle but important naming convention change.</w:t>
+      </w:r>
+    </w:p>
+    <w:p>
+      <w:pPr>
+        <w:pStyle w:val="ListParagraph"/>
+        <w:numPr>
+          <w:ilvl w:val="0"/>
+          <w:numId w:val="13"/>
+        </w:numPr>
+        <w:rPr>
+          <w:rFonts w:ascii="Courier New" w:hAnsi="Courier New" w:cs="Courier New"/>
+        </w:rPr>
+      </w:pPr>
+      <w:r>
+        <w:rPr>
+          <w:rFonts w:ascii="Courier New" w:hAnsi="Courier New" w:cs="Courier New"/>
+        </w:rPr>
+        <w:t>See source files for correlations, but this is the gist:</w:t>
+      </w:r>
+    </w:p>
+    <w:p>
+      <w:pPr>
+        <w:pStyle w:val="ListParagraph"/>
+      </w:pPr>
+      <w:r>
+        <w:object w:dxaOrig="15241" w:dyaOrig="11191">
+          <v:shapetype id="_x0000_t75" coordsize="21600,21600" o:spt="75" o:preferrelative="t" path="m@4@5l@4@11@9@11@9@5xe" filled="f" stroked="f">
+            <v:stroke joinstyle="miter"/>
+            <v:formulas>
+              <v:f eqn="if lineDrawn pixelLineWidth 0"/>
+              <v:f eqn="sum @0 1 0"/>
+              <v:f eqn="sum 0 0 @1"/>
+              <v:f eqn="prod @2 1 2"/>
+              <v:f eqn="prod @3 21600 pixelWidth"/>
+              <v:f eqn="prod @3 21600 pixelHeight"/>
+              <v:f eqn="sum @0 0 1"/>
+              <v:f eqn="prod @6 1 2"/>
+              <v:f eqn="prod @7 21600 pixelWidth"/>
+              <v:f eqn="sum @8 21600 0"/>
+              <v:f eqn="prod @7 21600 pixelHeight"/>
+              <v:f eqn="sum @10 21600 0"/>
+            </v:formulas>
+            <v:path o:extrusionok="f" gradientshapeok="t" o:connecttype="rect"/>
+            <o:lock v:ext="edit" aspectratio="t"/>
+          </v:shapetype>
+          <v:shape id="_x0000_i1027" type="#_x0000_t75" style="width:468pt;height:343.5pt" o:ole="">
+            <v:imagedata r:id="rId20" o:title=""/>
+          </v:shape>
+          <o:OLEObject Type="Embed" ProgID="Visio.Drawing.15" ShapeID="_x0000_i1027" DrawAspect="Content" ObjectID="_1594043223" r:id="rId21"/>
+        </w:object>
+      </w:r>
+    </w:p>
+    <w:p>
+      <w:pPr>
+        <w:pStyle w:val="ListParagraph"/>
+        <w:numPr>
+          <w:ilvl w:val="0"/>
+          <w:numId w:val="13"/>
+        </w:numPr>
+      </w:pPr>
+      <w:r>
+        <w:t xml:space="preserve">&gt; </w:t>
+      </w:r>
+      <w:proofErr w:type="spellStart"/>
+      <w:r>
+        <w:t>nb</w:t>
+      </w:r>
+      <w:proofErr w:type="spellEnd"/>
+      <w:r>
+        <w:t xml:space="preserve"> build</w:t>
+      </w:r>
+    </w:p>
+    <w:p>
+      <w:pPr>
+        <w:pStyle w:val="ListParagraph"/>
+        <w:numPr>
+          <w:ilvl w:val="0"/>
+          <w:numId w:val="13"/>
+        </w:numPr>
+      </w:pPr>
+      <w:r>
+        <w:t>Then in .\</w:t>
+      </w:r>
+      <w:proofErr w:type="spellStart"/>
+      <w:r>
+        <w:t>dist</w:t>
+      </w:r>
+      <w:proofErr w:type="spellEnd"/>
+      <w:r>
+        <w:t xml:space="preserve">, </w:t>
+      </w:r>
       <w:bookmarkStart w:id="0" w:name="_GoBack"/>
       <w:bookmarkEnd w:id="0"/>
       <w:r>
-        <w:rPr>
-          <w:rFonts w:ascii="Courier New" w:hAnsi="Courier New" w:cs="Courier New"/>
-        </w:rPr>
-        <w:br/>
+        <w:t xml:space="preserve">  </w:t>
+      </w:r>
+      <w:r>
+        <w:rPr>
+          <w:rFonts w:ascii="Courier New" w:hAnsi="Courier New" w:cs="Courier New"/>
+        </w:rPr>
+        <w:t>&gt;source-map</w:t>
+      </w:r>
+      <w:r>
+        <w:rPr>
+          <w:rFonts w:ascii="Courier New" w:hAnsi="Courier New" w:cs="Courier New"/>
+        </w:rPr>
+        <w:t xml:space="preserve">-explorer vendor.js to see files in the </w:t>
+      </w:r>
+    </w:p>
+    <w:p>
+      <w:pPr>
+        <w:pStyle w:val="ListParagraph"/>
+        <w:numPr>
+          <w:ilvl w:val="0"/>
+          <w:numId w:val="13"/>
+        </w:numPr>
+        <w:rPr>
+          <w:rFonts w:ascii="Courier New" w:hAnsi="Courier New" w:cs="Courier New"/>
+        </w:rPr>
+      </w:pPr>
+      <w:r>
+        <w:t xml:space="preserve">Bundling – building source files into a bundle is done using broccoli and </w:t>
+      </w:r>
+      <w:proofErr w:type="spellStart"/>
+      <w:r>
+        <w:t>webpack</w:t>
+      </w:r>
+      <w:proofErr w:type="spellEnd"/>
+    </w:p>
+    <w:p>
+      <w:pPr>
+        <w:pStyle w:val="ListParagraph"/>
+        <w:numPr>
+          <w:ilvl w:val="1"/>
+          <w:numId w:val="13"/>
+        </w:numPr>
+        <w:rPr>
+          <w:rFonts w:ascii="Courier New" w:hAnsi="Courier New" w:cs="Courier New"/>
+        </w:rPr>
+      </w:pPr>
+      <w:proofErr w:type="spellStart"/>
+      <w:r>
+        <w:t>Webpack</w:t>
+      </w:r>
+      <w:proofErr w:type="spellEnd"/>
+      <w:r>
+        <w:t xml:space="preserve"> converts </w:t>
+      </w:r>
+      <w:proofErr w:type="spellStart"/>
+      <w:r>
+        <w:t>commonjs</w:t>
+      </w:r>
+      <w:proofErr w:type="spellEnd"/>
+      <w:r>
+        <w:t xml:space="preserve"> modules to something that browsers understand</w:t>
+      </w:r>
+    </w:p>
+    <w:p>
+      <w:pPr>
+        <w:pStyle w:val="ListParagraph"/>
+        <w:numPr>
+          <w:ilvl w:val="1"/>
+          <w:numId w:val="13"/>
+        </w:numPr>
+        <w:rPr>
+          <w:rFonts w:ascii="Courier New" w:hAnsi="Courier New" w:cs="Courier New"/>
+        </w:rPr>
+      </w:pPr>
+      <w:r>
+        <w:t xml:space="preserve">Proccoli.js is responsible for running all build tasks even </w:t>
+      </w:r>
+      <w:proofErr w:type="spellStart"/>
+      <w:r>
+        <w:t>webpack</w:t>
+      </w:r>
+      <w:proofErr w:type="spellEnd"/>
+      <w:r>
+        <w:t xml:space="preserve"> transformations are part of broccoli tasks</w:t>
       </w:r>
     </w:p>
     <w:p>
@@ -3834,6 +5320,7 @@
         </w:numPr>
       </w:pPr>
       <w:r>
+        <w:lastRenderedPageBreak/>
         <w:t>Test strategy: I think more automation of interface testing, for individual vertical’s solutions is in order, the more automated the better.</w:t>
       </w:r>
     </w:p>
@@ -3860,8 +5347,250 @@
         <w:t>)</w:t>
       </w:r>
     </w:p>
+    <w:p>
+      <w:pPr>
+        <w:pStyle w:val="Heading2"/>
+      </w:pPr>
+      <w:r>
+        <w:t xml:space="preserve">Alternatives </w:t>
+      </w:r>
+    </w:p>
+    <w:p>
+      <w:r>
+        <w:t xml:space="preserve">Some </w:t>
+      </w:r>
+      <w:r>
+        <w:t>othe</w:t>
+      </w:r>
+      <w:r>
+        <w:t>r packaging platforms or librar</w:t>
+      </w:r>
+      <w:r>
+        <w:t>ies</w:t>
+      </w:r>
+    </w:p>
+    <w:p>
+      <w:pPr>
+        <w:pStyle w:val="ListParagraph"/>
+        <w:numPr>
+          <w:ilvl w:val="0"/>
+          <w:numId w:val="15"/>
+        </w:numPr>
+      </w:pPr>
+      <w:r>
+        <w:t>Ionic (heavy weight, multi-faceted) framework. Larger company buy-in, likely to get package.</w:t>
+      </w:r>
+    </w:p>
+    <w:p>
+      <w:pPr>
+        <w:pStyle w:val="ListParagraph"/>
+        <w:numPr>
+          <w:ilvl w:val="0"/>
+          <w:numId w:val="15"/>
+        </w:numPr>
+      </w:pPr>
+      <w:r>
+        <w:t xml:space="preserve">Svelte. </w:t>
+      </w:r>
+      <w:hyperlink r:id="rId22" w:history="1">
+        <w:r>
+          <w:rPr>
+            <w:rStyle w:val="Hyperlink"/>
+          </w:rPr>
+          <w:t>https://svelte.technology/guide</w:t>
+        </w:r>
+      </w:hyperlink>
+      <w:r>
+        <w:t xml:space="preserve"> more singular focus of combining things</w:t>
+      </w:r>
+      <w:proofErr w:type="gramStart"/>
+      <w:r>
+        <w:t>,</w:t>
+      </w:r>
+      <w:proofErr w:type="gramEnd"/>
+      <w:r>
+        <w:br/>
+        <w:t>seems like Component focused, and tries to eliminate framework bloat at compile time,</w:t>
+      </w:r>
+      <w:r>
+        <w:br/>
+        <w:t xml:space="preserve">like a </w:t>
+      </w:r>
+      <w:proofErr w:type="spellStart"/>
+      <w:r>
+        <w:t>javascript</w:t>
+      </w:r>
+      <w:proofErr w:type="spellEnd"/>
+      <w:r>
+        <w:t xml:space="preserve"> reduction (</w:t>
+      </w:r>
+      <w:proofErr w:type="spellStart"/>
+      <w:r>
+        <w:t>redux</w:t>
+      </w:r>
+      <w:proofErr w:type="spellEnd"/>
+      <w:r>
+        <w:t>) by compile philosophy.   Very new, however.</w:t>
+      </w:r>
+    </w:p>
+    <w:p>
+      <w:pPr>
+        <w:pStyle w:val="ListParagraph"/>
+        <w:numPr>
+          <w:ilvl w:val="0"/>
+          <w:numId w:val="15"/>
+        </w:numPr>
+      </w:pPr>
+      <w:r>
+        <w:t xml:space="preserve">Stencil. Compiler for Custom Web Components.   </w:t>
+      </w:r>
+      <w:proofErr w:type="spellStart"/>
+      <w:r>
+        <w:t>Async</w:t>
+      </w:r>
+      <w:proofErr w:type="spellEnd"/>
+      <w:r>
+        <w:t xml:space="preserve"> rendering by React Fiber.</w:t>
+      </w:r>
+      <w:r>
+        <w:br/>
+        <w:t>Created by Ionic team, to build faster, more capable components that worked across all major frameworks.</w:t>
+      </w:r>
+    </w:p>
+    <w:p>
+      <w:pPr>
+        <w:pStyle w:val="ListParagraph"/>
+        <w:numPr>
+          <w:ilvl w:val="0"/>
+          <w:numId w:val="15"/>
+        </w:numPr>
+      </w:pPr>
+      <w:proofErr w:type="spellStart"/>
+      <w:r>
+        <w:t>SkateJS</w:t>
+      </w:r>
+      <w:proofErr w:type="spellEnd"/>
+      <w:r>
+        <w:t xml:space="preserve"> – a wrapper around Web Components for cross platform use</w:t>
+      </w:r>
+    </w:p>
+    <w:p>
+      <w:r>
+        <w:t xml:space="preserve">What they all have in common mostly is the leveraging of Custom Elements, as the direction that HTML and Web standards have gone to combine elements and get away from JS Framework restrictiveness or </w:t>
+      </w:r>
+      <w:r>
+        <w:t>allegiances</w:t>
+      </w:r>
+      <w:r>
+        <w:t>.</w:t>
+      </w:r>
+    </w:p>
+    <w:p>
+      <w:r>
+        <w:t xml:space="preserve">I think leveraging Angular 6 is fine, for </w:t>
+      </w:r>
+      <w:proofErr w:type="spellStart"/>
+      <w:r>
+        <w:t>microApps</w:t>
+      </w:r>
+      <w:proofErr w:type="spellEnd"/>
+      <w:r>
+        <w:t xml:space="preserve"> except for the bloat (currently) solvable in ng7 (by Ivy compilation) and potentially the cutting edge, not being IE ready (need to test it out).</w:t>
+      </w:r>
+    </w:p>
+    <w:p>
+      <w:pPr>
+        <w:pStyle w:val="Heading2"/>
+      </w:pPr>
+      <w:r>
+        <w:t>Risks</w:t>
+      </w:r>
+    </w:p>
+    <w:p>
+      <w:pPr>
+        <w:pStyle w:val="ListParagraph"/>
+        <w:numPr>
+          <w:ilvl w:val="0"/>
+          <w:numId w:val="14"/>
+        </w:numPr>
+      </w:pPr>
+      <w:r>
+        <w:t>Elements + Ivy is not due until ng7 it sounds like, while melding the Elements further into the Angular syntax and reducing footprint of element (we all know Angular is a big framework download). These things are not yet ready for prime time it seems.</w:t>
+      </w:r>
+    </w:p>
+    <w:p>
+      <w:pPr>
+        <w:pStyle w:val="ListParagraph"/>
+        <w:numPr>
+          <w:ilvl w:val="0"/>
+          <w:numId w:val="14"/>
+        </w:numPr>
+      </w:pPr>
+      <w:r>
+        <w:t xml:space="preserve">Lack of IE direct support for elements;   Edge and IE will be there, not yet; however apparently </w:t>
+      </w:r>
+      <w:proofErr w:type="gramStart"/>
+      <w:r>
+        <w:t>a  workaround</w:t>
+      </w:r>
+      <w:proofErr w:type="gramEnd"/>
+      <w:r>
+        <w:t xml:space="preserve"> is available using “</w:t>
+      </w:r>
+      <w:proofErr w:type="spellStart"/>
+      <w:r>
+        <w:t>polyfills</w:t>
+      </w:r>
+      <w:proofErr w:type="spellEnd"/>
+      <w:r>
+        <w:t>”, so 95% of functionality is currently supportable back to IE9.</w:t>
+      </w:r>
+    </w:p>
+    <w:p>
+      <w:r>
+        <w:rPr>
+          <w:noProof/>
+        </w:rPr>
+        <w:drawing>
+          <wp:inline distT="0" distB="0" distL="0" distR="0" wp14:anchorId="2DD4FE15" wp14:editId="0D319C5B">
+            <wp:extent cx="5943600" cy="1925955"/>
+            <wp:effectExtent l="0" t="0" r="0" b="0"/>
+            <wp:docPr id="9" name="Picture 9"/>
+            <wp:cNvGraphicFramePr>
+              <a:graphicFrameLocks xmlns:a="http://schemas.openxmlformats.org/drawingml/2006/main" noChangeAspect="1"/>
+            </wp:cNvGraphicFramePr>
+            <a:graphic xmlns:a="http://schemas.openxmlformats.org/drawingml/2006/main">
+              <a:graphicData uri="http://schemas.openxmlformats.org/drawingml/2006/picture">
+                <pic:pic xmlns:pic="http://schemas.openxmlformats.org/drawingml/2006/picture">
+                  <pic:nvPicPr>
+                    <pic:cNvPr id="1" name=""/>
+                    <pic:cNvPicPr/>
+                  </pic:nvPicPr>
+                  <pic:blipFill>
+                    <a:blip r:embed="rId23"/>
+                    <a:stretch>
+                      <a:fillRect/>
+                    </a:stretch>
+                  </pic:blipFill>
+                  <pic:spPr>
+                    <a:xfrm>
+                      <a:off x="0" y="0"/>
+                      <a:ext cx="5943600" cy="1925955"/>
+                    </a:xfrm>
+                    <a:prstGeom prst="rect">
+                      <a:avLst/>
+                    </a:prstGeom>
+                  </pic:spPr>
+                </pic:pic>
+              </a:graphicData>
+            </a:graphic>
+          </wp:inline>
+        </w:drawing>
+      </w:r>
+    </w:p>
+    <w:p/>
     <w:sectPr>
-      <w:headerReference w:type="default" r:id="rId15"/>
+      <w:headerReference w:type="default" r:id="rId24"/>
       <w:pgSz w:w="12240" w:h="15840"/>
       <w:pgMar w:top="1440" w:right="1440" w:bottom="1440" w:left="1440" w:header="720" w:footer="720" w:gutter="0"/>
       <w:cols w:space="720"/>
@@ -4426,6 +6155,293 @@
     </w:lvl>
   </w:abstractNum>
   <w:abstractNum w:abstractNumId="5" w15:restartNumberingAfterBreak="0">
+    <w:nsid w:val="561F2895"/>
+    <w:multiLevelType w:val="hybridMultilevel"/>
+    <w:tmpl w:val="E97A7F32"/>
+    <w:lvl w:ilvl="0" w:tplc="6ADE2138">
+      <w:start w:val="1"/>
+      <w:numFmt w:val="decimal"/>
+      <w:lvlText w:val="%1)"/>
+      <w:lvlJc w:val="left"/>
+      <w:pPr>
+        <w:ind w:left="720" w:hanging="360"/>
+      </w:pPr>
+      <w:rPr>
+        <w:rFonts w:hint="default"/>
+      </w:rPr>
+    </w:lvl>
+    <w:lvl w:ilvl="1" w:tplc="04090019" w:tentative="1">
+      <w:start w:val="1"/>
+      <w:numFmt w:val="lowerLetter"/>
+      <w:lvlText w:val="%2."/>
+      <w:lvlJc w:val="left"/>
+      <w:pPr>
+        <w:ind w:left="1440" w:hanging="360"/>
+      </w:pPr>
+    </w:lvl>
+    <w:lvl w:ilvl="2" w:tplc="0409001B" w:tentative="1">
+      <w:start w:val="1"/>
+      <w:numFmt w:val="lowerRoman"/>
+      <w:lvlText w:val="%3."/>
+      <w:lvlJc w:val="right"/>
+      <w:pPr>
+        <w:ind w:left="2160" w:hanging="180"/>
+      </w:pPr>
+    </w:lvl>
+    <w:lvl w:ilvl="3" w:tplc="0409000F" w:tentative="1">
+      <w:start w:val="1"/>
+      <w:numFmt w:val="decimal"/>
+      <w:lvlText w:val="%4."/>
+      <w:lvlJc w:val="left"/>
+      <w:pPr>
+        <w:ind w:left="2880" w:hanging="360"/>
+      </w:pPr>
+    </w:lvl>
+    <w:lvl w:ilvl="4" w:tplc="04090019" w:tentative="1">
+      <w:start w:val="1"/>
+      <w:numFmt w:val="lowerLetter"/>
+      <w:lvlText w:val="%5."/>
+      <w:lvlJc w:val="left"/>
+      <w:pPr>
+        <w:ind w:left="3600" w:hanging="360"/>
+      </w:pPr>
+    </w:lvl>
+    <w:lvl w:ilvl="5" w:tplc="0409001B" w:tentative="1">
+      <w:start w:val="1"/>
+      <w:numFmt w:val="lowerRoman"/>
+      <w:lvlText w:val="%6."/>
+      <w:lvlJc w:val="right"/>
+      <w:pPr>
+        <w:ind w:left="4320" w:hanging="180"/>
+      </w:pPr>
+    </w:lvl>
+    <w:lvl w:ilvl="6" w:tplc="0409000F" w:tentative="1">
+      <w:start w:val="1"/>
+      <w:numFmt w:val="decimal"/>
+      <w:lvlText w:val="%7."/>
+      <w:lvlJc w:val="left"/>
+      <w:pPr>
+        <w:ind w:left="5040" w:hanging="360"/>
+      </w:pPr>
+    </w:lvl>
+    <w:lvl w:ilvl="7" w:tplc="04090019" w:tentative="1">
+      <w:start w:val="1"/>
+      <w:numFmt w:val="lowerLetter"/>
+      <w:lvlText w:val="%8."/>
+      <w:lvlJc w:val="left"/>
+      <w:pPr>
+        <w:ind w:left="5760" w:hanging="360"/>
+      </w:pPr>
+    </w:lvl>
+    <w:lvl w:ilvl="8" w:tplc="0409001B" w:tentative="1">
+      <w:start w:val="1"/>
+      <w:numFmt w:val="lowerRoman"/>
+      <w:lvlText w:val="%9."/>
+      <w:lvlJc w:val="right"/>
+      <w:pPr>
+        <w:ind w:left="6480" w:hanging="180"/>
+      </w:pPr>
+    </w:lvl>
+  </w:abstractNum>
+  <w:abstractNum w:abstractNumId="6" w15:restartNumberingAfterBreak="0">
+    <w:nsid w:val="56A54409"/>
+    <w:multiLevelType w:val="hybridMultilevel"/>
+    <w:tmpl w:val="A288EA48"/>
+    <w:lvl w:ilvl="0" w:tplc="16B4436A">
+      <w:numFmt w:val="bullet"/>
+      <w:lvlText w:val=""/>
+      <w:lvlJc w:val="left"/>
+      <w:pPr>
+        <w:ind w:left="720" w:hanging="360"/>
+      </w:pPr>
+      <w:rPr>
+        <w:rFonts w:ascii="Wingdings" w:eastAsiaTheme="minorHAnsi" w:hAnsi="Wingdings" w:cs="Courier New" w:hint="default"/>
+      </w:rPr>
+    </w:lvl>
+    <w:lvl w:ilvl="1" w:tplc="04090003" w:tentative="1">
+      <w:start w:val="1"/>
+      <w:numFmt w:val="bullet"/>
+      <w:lvlText w:val="o"/>
+      <w:lvlJc w:val="left"/>
+      <w:pPr>
+        <w:ind w:left="1440" w:hanging="360"/>
+      </w:pPr>
+      <w:rPr>
+        <w:rFonts w:ascii="Courier New" w:hAnsi="Courier New" w:cs="Courier New" w:hint="default"/>
+      </w:rPr>
+    </w:lvl>
+    <w:lvl w:ilvl="2" w:tplc="04090005" w:tentative="1">
+      <w:start w:val="1"/>
+      <w:numFmt w:val="bullet"/>
+      <w:lvlText w:val=""/>
+      <w:lvlJc w:val="left"/>
+      <w:pPr>
+        <w:ind w:left="2160" w:hanging="360"/>
+      </w:pPr>
+      <w:rPr>
+        <w:rFonts w:ascii="Wingdings" w:hAnsi="Wingdings" w:hint="default"/>
+      </w:rPr>
+    </w:lvl>
+    <w:lvl w:ilvl="3" w:tplc="04090001" w:tentative="1">
+      <w:start w:val="1"/>
+      <w:numFmt w:val="bullet"/>
+      <w:lvlText w:val=""/>
+      <w:lvlJc w:val="left"/>
+      <w:pPr>
+        <w:ind w:left="2880" w:hanging="360"/>
+      </w:pPr>
+      <w:rPr>
+        <w:rFonts w:ascii="Symbol" w:hAnsi="Symbol" w:hint="default"/>
+      </w:rPr>
+    </w:lvl>
+    <w:lvl w:ilvl="4" w:tplc="04090003" w:tentative="1">
+      <w:start w:val="1"/>
+      <w:numFmt w:val="bullet"/>
+      <w:lvlText w:val="o"/>
+      <w:lvlJc w:val="left"/>
+      <w:pPr>
+        <w:ind w:left="3600" w:hanging="360"/>
+      </w:pPr>
+      <w:rPr>
+        <w:rFonts w:ascii="Courier New" w:hAnsi="Courier New" w:cs="Courier New" w:hint="default"/>
+      </w:rPr>
+    </w:lvl>
+    <w:lvl w:ilvl="5" w:tplc="04090005" w:tentative="1">
+      <w:start w:val="1"/>
+      <w:numFmt w:val="bullet"/>
+      <w:lvlText w:val=""/>
+      <w:lvlJc w:val="left"/>
+      <w:pPr>
+        <w:ind w:left="4320" w:hanging="360"/>
+      </w:pPr>
+      <w:rPr>
+        <w:rFonts w:ascii="Wingdings" w:hAnsi="Wingdings" w:hint="default"/>
+      </w:rPr>
+    </w:lvl>
+    <w:lvl w:ilvl="6" w:tplc="04090001" w:tentative="1">
+      <w:start w:val="1"/>
+      <w:numFmt w:val="bullet"/>
+      <w:lvlText w:val=""/>
+      <w:lvlJc w:val="left"/>
+      <w:pPr>
+        <w:ind w:left="5040" w:hanging="360"/>
+      </w:pPr>
+      <w:rPr>
+        <w:rFonts w:ascii="Symbol" w:hAnsi="Symbol" w:hint="default"/>
+      </w:rPr>
+    </w:lvl>
+    <w:lvl w:ilvl="7" w:tplc="04090003" w:tentative="1">
+      <w:start w:val="1"/>
+      <w:numFmt w:val="bullet"/>
+      <w:lvlText w:val="o"/>
+      <w:lvlJc w:val="left"/>
+      <w:pPr>
+        <w:ind w:left="5760" w:hanging="360"/>
+      </w:pPr>
+      <w:rPr>
+        <w:rFonts w:ascii="Courier New" w:hAnsi="Courier New" w:cs="Courier New" w:hint="default"/>
+      </w:rPr>
+    </w:lvl>
+    <w:lvl w:ilvl="8" w:tplc="04090005" w:tentative="1">
+      <w:start w:val="1"/>
+      <w:numFmt w:val="bullet"/>
+      <w:lvlText w:val=""/>
+      <w:lvlJc w:val="left"/>
+      <w:pPr>
+        <w:ind w:left="6480" w:hanging="360"/>
+      </w:pPr>
+      <w:rPr>
+        <w:rFonts w:ascii="Wingdings" w:hAnsi="Wingdings" w:hint="default"/>
+      </w:rPr>
+    </w:lvl>
+  </w:abstractNum>
+  <w:abstractNum w:abstractNumId="7" w15:restartNumberingAfterBreak="0">
+    <w:nsid w:val="56D8593F"/>
+    <w:multiLevelType w:val="hybridMultilevel"/>
+    <w:tmpl w:val="B7A0E4B2"/>
+    <w:lvl w:ilvl="0" w:tplc="0409000F">
+      <w:start w:val="1"/>
+      <w:numFmt w:val="decimal"/>
+      <w:lvlText w:val="%1."/>
+      <w:lvlJc w:val="left"/>
+      <w:pPr>
+        <w:ind w:left="720" w:hanging="360"/>
+      </w:pPr>
+    </w:lvl>
+    <w:lvl w:ilvl="1" w:tplc="04090019">
+      <w:start w:val="1"/>
+      <w:numFmt w:val="lowerLetter"/>
+      <w:lvlText w:val="%2."/>
+      <w:lvlJc w:val="left"/>
+      <w:pPr>
+        <w:ind w:left="1440" w:hanging="360"/>
+      </w:pPr>
+    </w:lvl>
+    <w:lvl w:ilvl="2" w:tplc="0409001B" w:tentative="1">
+      <w:start w:val="1"/>
+      <w:numFmt w:val="lowerRoman"/>
+      <w:lvlText w:val="%3."/>
+      <w:lvlJc w:val="right"/>
+      <w:pPr>
+        <w:ind w:left="2160" w:hanging="180"/>
+      </w:pPr>
+    </w:lvl>
+    <w:lvl w:ilvl="3" w:tplc="0409000F" w:tentative="1">
+      <w:start w:val="1"/>
+      <w:numFmt w:val="decimal"/>
+      <w:lvlText w:val="%4."/>
+      <w:lvlJc w:val="left"/>
+      <w:pPr>
+        <w:ind w:left="2880" w:hanging="360"/>
+      </w:pPr>
+    </w:lvl>
+    <w:lvl w:ilvl="4" w:tplc="04090019" w:tentative="1">
+      <w:start w:val="1"/>
+      <w:numFmt w:val="lowerLetter"/>
+      <w:lvlText w:val="%5."/>
+      <w:lvlJc w:val="left"/>
+      <w:pPr>
+        <w:ind w:left="3600" w:hanging="360"/>
+      </w:pPr>
+    </w:lvl>
+    <w:lvl w:ilvl="5" w:tplc="0409001B" w:tentative="1">
+      <w:start w:val="1"/>
+      <w:numFmt w:val="lowerRoman"/>
+      <w:lvlText w:val="%6."/>
+      <w:lvlJc w:val="right"/>
+      <w:pPr>
+        <w:ind w:left="4320" w:hanging="180"/>
+      </w:pPr>
+    </w:lvl>
+    <w:lvl w:ilvl="6" w:tplc="0409000F" w:tentative="1">
+      <w:start w:val="1"/>
+      <w:numFmt w:val="decimal"/>
+      <w:lvlText w:val="%7."/>
+      <w:lvlJc w:val="left"/>
+      <w:pPr>
+        <w:ind w:left="5040" w:hanging="360"/>
+      </w:pPr>
+    </w:lvl>
+    <w:lvl w:ilvl="7" w:tplc="04090019" w:tentative="1">
+      <w:start w:val="1"/>
+      <w:numFmt w:val="lowerLetter"/>
+      <w:lvlText w:val="%8."/>
+      <w:lvlJc w:val="left"/>
+      <w:pPr>
+        <w:ind w:left="5760" w:hanging="360"/>
+      </w:pPr>
+    </w:lvl>
+    <w:lvl w:ilvl="8" w:tplc="0409001B" w:tentative="1">
+      <w:start w:val="1"/>
+      <w:numFmt w:val="lowerRoman"/>
+      <w:lvlText w:val="%9."/>
+      <w:lvlJc w:val="right"/>
+      <w:pPr>
+        <w:ind w:left="6480" w:hanging="180"/>
+      </w:pPr>
+    </w:lvl>
+  </w:abstractNum>
+  <w:abstractNum w:abstractNumId="8" w15:restartNumberingAfterBreak="0">
     <w:nsid w:val="5ABA5B92"/>
     <w:multiLevelType w:val="multilevel"/>
     <w:tmpl w:val="5810E202"/>
@@ -4574,7 +6590,7 @@
       </w:rPr>
     </w:lvl>
   </w:abstractNum>
-  <w:abstractNum w:abstractNumId="6" w15:restartNumberingAfterBreak="0">
+  <w:abstractNum w:abstractNumId="9" w15:restartNumberingAfterBreak="0">
     <w:nsid w:val="5F31198B"/>
     <w:multiLevelType w:val="hybridMultilevel"/>
     <w:tmpl w:val="4AD400C8"/>
@@ -4687,7 +6703,7 @@
       </w:rPr>
     </w:lvl>
   </w:abstractNum>
-  <w:abstractNum w:abstractNumId="7" w15:restartNumberingAfterBreak="0">
+  <w:abstractNum w:abstractNumId="10" w15:restartNumberingAfterBreak="0">
     <w:nsid w:val="6B334218"/>
     <w:multiLevelType w:val="hybridMultilevel"/>
     <w:tmpl w:val="C0923472"/>
@@ -4773,7 +6789,7 @@
       </w:pPr>
     </w:lvl>
   </w:abstractNum>
-  <w:abstractNum w:abstractNumId="8" w15:restartNumberingAfterBreak="0">
+  <w:abstractNum w:abstractNumId="11" w15:restartNumberingAfterBreak="0">
     <w:nsid w:val="6E3C526C"/>
     <w:multiLevelType w:val="hybridMultilevel"/>
     <w:tmpl w:val="A2DEB428"/>
@@ -4859,7 +6875,7 @@
       </w:pPr>
     </w:lvl>
   </w:abstractNum>
-  <w:abstractNum w:abstractNumId="9" w15:restartNumberingAfterBreak="0">
+  <w:abstractNum w:abstractNumId="12" w15:restartNumberingAfterBreak="0">
     <w:nsid w:val="793838A8"/>
     <w:multiLevelType w:val="hybridMultilevel"/>
     <w:tmpl w:val="7ED43062"/>
@@ -4948,7 +6964,7 @@
       </w:pPr>
     </w:lvl>
   </w:abstractNum>
-  <w:abstractNum w:abstractNumId="10" w15:restartNumberingAfterBreak="0">
+  <w:abstractNum w:abstractNumId="13" w15:restartNumberingAfterBreak="0">
     <w:nsid w:val="7A211D85"/>
     <w:multiLevelType w:val="multilevel"/>
     <w:tmpl w:val="0409001D"/>
@@ -5034,11 +7050,124 @@
       </w:pPr>
     </w:lvl>
   </w:abstractNum>
+  <w:abstractNum w:abstractNumId="14" w15:restartNumberingAfterBreak="0">
+    <w:nsid w:val="7C662C4C"/>
+    <w:multiLevelType w:val="multilevel"/>
+    <w:tmpl w:val="2870976E"/>
+    <w:lvl w:ilvl="0">
+      <w:start w:val="1"/>
+      <w:numFmt w:val="decimal"/>
+      <w:lvlText w:val="%1)"/>
+      <w:lvlJc w:val="left"/>
+      <w:pPr>
+        <w:ind w:left="360" w:hanging="360"/>
+      </w:pPr>
+      <w:rPr>
+        <w:rFonts w:hint="default"/>
+      </w:rPr>
+    </w:lvl>
+    <w:lvl w:ilvl="1">
+      <w:start w:val="1"/>
+      <w:numFmt w:val="lowerLetter"/>
+      <w:lvlText w:val="%2)"/>
+      <w:lvlJc w:val="left"/>
+      <w:pPr>
+        <w:ind w:left="720" w:hanging="360"/>
+      </w:pPr>
+      <w:rPr>
+        <w:rFonts w:hint="default"/>
+      </w:rPr>
+    </w:lvl>
+    <w:lvl w:ilvl="2">
+      <w:start w:val="1"/>
+      <w:numFmt w:val="lowerRoman"/>
+      <w:lvlText w:val="%3)"/>
+      <w:lvlJc w:val="left"/>
+      <w:pPr>
+        <w:ind w:left="1080" w:hanging="360"/>
+      </w:pPr>
+      <w:rPr>
+        <w:rFonts w:hint="default"/>
+      </w:rPr>
+    </w:lvl>
+    <w:lvl w:ilvl="3">
+      <w:start w:val="1"/>
+      <w:numFmt w:val="decimal"/>
+      <w:lvlText w:val="(%4)"/>
+      <w:lvlJc w:val="left"/>
+      <w:pPr>
+        <w:ind w:left="1440" w:hanging="360"/>
+      </w:pPr>
+      <w:rPr>
+        <w:rFonts w:hint="default"/>
+      </w:rPr>
+    </w:lvl>
+    <w:lvl w:ilvl="4">
+      <w:start w:val="1"/>
+      <w:numFmt w:val="lowerLetter"/>
+      <w:lvlText w:val="(%5)"/>
+      <w:lvlJc w:val="left"/>
+      <w:pPr>
+        <w:ind w:left="1800" w:hanging="360"/>
+      </w:pPr>
+      <w:rPr>
+        <w:rFonts w:hint="default"/>
+      </w:rPr>
+    </w:lvl>
+    <w:lvl w:ilvl="5">
+      <w:start w:val="1"/>
+      <w:numFmt w:val="lowerRoman"/>
+      <w:lvlText w:val="(%6)"/>
+      <w:lvlJc w:val="left"/>
+      <w:pPr>
+        <w:ind w:left="2160" w:hanging="360"/>
+      </w:pPr>
+      <w:rPr>
+        <w:rFonts w:hint="default"/>
+      </w:rPr>
+    </w:lvl>
+    <w:lvl w:ilvl="6">
+      <w:start w:val="1"/>
+      <w:numFmt w:val="decimal"/>
+      <w:lvlText w:val="%7."/>
+      <w:lvlJc w:val="left"/>
+      <w:pPr>
+        <w:ind w:left="2520" w:hanging="360"/>
+      </w:pPr>
+      <w:rPr>
+        <w:rFonts w:hint="default"/>
+      </w:rPr>
+    </w:lvl>
+    <w:lvl w:ilvl="7">
+      <w:start w:val="1"/>
+      <w:numFmt w:val="lowerLetter"/>
+      <w:lvlText w:val="%8."/>
+      <w:lvlJc w:val="left"/>
+      <w:pPr>
+        <w:ind w:left="2880" w:hanging="360"/>
+      </w:pPr>
+      <w:rPr>
+        <w:rFonts w:hint="default"/>
+      </w:rPr>
+    </w:lvl>
+    <w:lvl w:ilvl="8">
+      <w:start w:val="1"/>
+      <w:numFmt w:val="lowerRoman"/>
+      <w:lvlText w:val="%9."/>
+      <w:lvlJc w:val="left"/>
+      <w:pPr>
+        <w:ind w:left="3240" w:hanging="360"/>
+      </w:pPr>
+      <w:rPr>
+        <w:rFonts w:hint="default"/>
+      </w:rPr>
+    </w:lvl>
+  </w:abstractNum>
   <w:num w:numId="1">
-    <w:abstractNumId w:val="8"/>
+    <w:abstractNumId w:val="11"/>
   </w:num>
   <w:num w:numId="2">
-    <w:abstractNumId w:val="9"/>
+    <w:abstractNumId w:val="12"/>
   </w:num>
   <w:num w:numId="3">
     <w:abstractNumId w:val="1"/>
@@ -5047,25 +7176,37 @@
     <w:abstractNumId w:val="4"/>
   </w:num>
   <w:num w:numId="5">
-    <w:abstractNumId w:val="5"/>
+    <w:abstractNumId w:val="8"/>
   </w:num>
   <w:num w:numId="6">
-    <w:abstractNumId w:val="6"/>
+    <w:abstractNumId w:val="9"/>
   </w:num>
   <w:num w:numId="7">
     <w:abstractNumId w:val="0"/>
   </w:num>
   <w:num w:numId="8">
-    <w:abstractNumId w:val="10"/>
+    <w:abstractNumId w:val="13"/>
   </w:num>
   <w:num w:numId="9">
     <w:abstractNumId w:val="3"/>
   </w:num>
   <w:num w:numId="10">
-    <w:abstractNumId w:val="7"/>
+    <w:abstractNumId w:val="10"/>
   </w:num>
   <w:num w:numId="11">
     <w:abstractNumId w:val="2"/>
+  </w:num>
+  <w:num w:numId="12">
+    <w:abstractNumId w:val="6"/>
+  </w:num>
+  <w:num w:numId="13">
+    <w:abstractNumId w:val="7"/>
+  </w:num>
+  <w:num w:numId="14">
+    <w:abstractNumId w:val="14"/>
+  </w:num>
+  <w:num w:numId="15">
+    <w:abstractNumId w:val="5"/>
   </w:num>
 </w:numbering>
 </file>
@@ -5511,6 +7652,7 @@
   <w:style w:type="character" w:default="1" w:styleId="DefaultParagraphFont">
     <w:name w:val="Default Paragraph Font"/>
     <w:uiPriority w:val="1"/>
+    <w:semiHidden/>
     <w:unhideWhenUsed/>
   </w:style>
   <w:style w:type="table" w:default="1" w:styleId="TableNormal">
@@ -5717,6 +7859,11 @@
       <w:sz w:val="24"/>
       <w:szCs w:val="24"/>
     </w:rPr>
+  </w:style>
+  <w:style w:type="character" w:customStyle="1" w:styleId="vg-sm">
+    <w:name w:val="vg-sm"/>
+    <w:basedOn w:val="DefaultParagraphFont"/>
+    <w:rsid w:val="00E33A98"/>
   </w:style>
 </w:styles>
 </file>
@@ -5987,7 +8134,7 @@
 </file>
 
 <file path=customXml/itemProps1.xml><?xml version="1.0" encoding="utf-8"?>
-<ds:datastoreItem xmlns:ds="http://schemas.openxmlformats.org/officeDocument/2006/customXml" ds:itemID="{338AD1B2-9463-4147-AB20-164188E068CD}">
+<ds:datastoreItem xmlns:ds="http://schemas.openxmlformats.org/officeDocument/2006/customXml" ds:itemID="{7527DED9-B4E2-4E46-AD58-DDC7BC79D314}">
   <ds:schemaRefs>
     <ds:schemaRef ds:uri="http://schemas.openxmlformats.org/officeDocument/2006/bibliography"/>
   </ds:schemaRefs>

</xml_diff>